<commit_message>
Add meeting memo 1.4.2020.
</commit_message>
<xml_diff>
--- a/docs/Memo_25_3_2020.docx
+++ b/docs/Memo_25_3_2020.docx
@@ -178,53 +178,120 @@
           <w:rFonts w:ascii="Arial" w:hAnsi="Arial" w:cs="Arial"/>
           <w:lang w:val="fi-FI"/>
         </w:rPr>
-        <w:t>Arttu Rusanen - puheenjohtaja</w:t>
-      </w:r>
-    </w:p>
-    <w:p>
-      <w:pPr>
-        <w:rPr>
-          <w:rFonts w:ascii="Arial" w:hAnsi="Arial" w:cs="Arial"/>
-          <w:lang w:val="fi-FI"/>
-        </w:rPr>
-      </w:pPr>
-      <w:r>
-        <w:rPr>
-          <w:rFonts w:ascii="Arial" w:hAnsi="Arial" w:cs="Arial"/>
-          <w:lang w:val="fi-FI"/>
-        </w:rPr>
-        <w:tab/>
-      </w:r>
-      <w:r>
-        <w:rPr>
-          <w:rFonts w:ascii="Arial" w:hAnsi="Arial" w:cs="Arial"/>
-          <w:lang w:val="fi-FI"/>
-        </w:rPr>
-        <w:tab/>
-        <w:t>Jaakko Ikäheimo - sihteeri</w:t>
-      </w:r>
-    </w:p>
-    <w:p>
-      <w:pPr>
-        <w:rPr>
-          <w:rFonts w:ascii="Arial" w:hAnsi="Arial" w:cs="Arial"/>
-          <w:lang w:val="fi-FI"/>
-        </w:rPr>
-      </w:pPr>
-      <w:r>
-        <w:rPr>
-          <w:rFonts w:ascii="Arial" w:hAnsi="Arial" w:cs="Arial"/>
-          <w:lang w:val="fi-FI"/>
-        </w:rPr>
-        <w:tab/>
-      </w:r>
-      <w:r>
-        <w:rPr>
-          <w:rFonts w:ascii="Arial" w:hAnsi="Arial" w:cs="Arial"/>
-          <w:lang w:val="fi-FI"/>
-        </w:rPr>
-        <w:tab/>
-        <w:t>Konsta Holm - asiantuntija</w:t>
+        <w:t xml:space="preserve">Arttu </w:t>
+      </w:r>
+      <w:proofErr w:type="gramStart"/>
+      <w:r>
+        <w:rPr>
+          <w:rFonts w:ascii="Arial" w:hAnsi="Arial" w:cs="Arial"/>
+          <w:lang w:val="fi-FI"/>
+        </w:rPr>
+        <w:t xml:space="preserve">Rusanen </w:t>
+      </w:r>
+      <w:r>
+        <w:rPr>
+          <w:rFonts w:ascii="Arial" w:hAnsi="Arial" w:cs="Arial"/>
+          <w:lang w:val="fi-FI"/>
+        </w:rPr>
+        <w:t xml:space="preserve"> </w:t>
+      </w:r>
+      <w:r>
+        <w:rPr>
+          <w:rFonts w:ascii="Arial" w:hAnsi="Arial" w:cs="Arial"/>
+          <w:lang w:val="fi-FI"/>
+        </w:rPr>
+        <w:tab/>
+      </w:r>
+      <w:proofErr w:type="gramEnd"/>
+      <w:r>
+        <w:rPr>
+          <w:rFonts w:ascii="Arial" w:hAnsi="Arial" w:cs="Arial"/>
+          <w:lang w:val="fi-FI"/>
+        </w:rPr>
+        <w:t xml:space="preserve">(läsnä) </w:t>
+      </w:r>
+      <w:r>
+        <w:rPr>
+          <w:rFonts w:ascii="Arial" w:hAnsi="Arial" w:cs="Arial"/>
+          <w:lang w:val="fi-FI"/>
+        </w:rPr>
+        <w:t>- puheenjohtaja</w:t>
+      </w:r>
+    </w:p>
+    <w:p>
+      <w:pPr>
+        <w:rPr>
+          <w:rFonts w:ascii="Arial" w:hAnsi="Arial" w:cs="Arial"/>
+          <w:lang w:val="fi-FI"/>
+        </w:rPr>
+      </w:pPr>
+      <w:r>
+        <w:rPr>
+          <w:rFonts w:ascii="Arial" w:hAnsi="Arial" w:cs="Arial"/>
+          <w:lang w:val="fi-FI"/>
+        </w:rPr>
+        <w:tab/>
+      </w:r>
+      <w:r>
+        <w:rPr>
+          <w:rFonts w:ascii="Arial" w:hAnsi="Arial" w:cs="Arial"/>
+          <w:lang w:val="fi-FI"/>
+        </w:rPr>
+        <w:tab/>
+        <w:t xml:space="preserve">Jaakko Ikäheimo </w:t>
+      </w:r>
+      <w:r>
+        <w:rPr>
+          <w:rFonts w:ascii="Arial" w:hAnsi="Arial" w:cs="Arial"/>
+          <w:lang w:val="fi-FI"/>
+        </w:rPr>
+        <w:tab/>
+        <w:t xml:space="preserve">(läsnä) </w:t>
+      </w:r>
+      <w:r>
+        <w:rPr>
+          <w:rFonts w:ascii="Arial" w:hAnsi="Arial" w:cs="Arial"/>
+          <w:lang w:val="fi-FI"/>
+        </w:rPr>
+        <w:t>- sihteeri</w:t>
+      </w:r>
+    </w:p>
+    <w:p>
+      <w:pPr>
+        <w:rPr>
+          <w:rFonts w:ascii="Arial" w:hAnsi="Arial" w:cs="Arial"/>
+          <w:lang w:val="fi-FI"/>
+        </w:rPr>
+      </w:pPr>
+      <w:r>
+        <w:rPr>
+          <w:rFonts w:ascii="Arial" w:hAnsi="Arial" w:cs="Arial"/>
+          <w:lang w:val="fi-FI"/>
+        </w:rPr>
+        <w:tab/>
+      </w:r>
+      <w:r>
+        <w:rPr>
+          <w:rFonts w:ascii="Arial" w:hAnsi="Arial" w:cs="Arial"/>
+          <w:lang w:val="fi-FI"/>
+        </w:rPr>
+        <w:tab/>
+        <w:t>Konsta Holm</w:t>
+      </w:r>
+      <w:r>
+        <w:rPr>
+          <w:rFonts w:ascii="Arial" w:hAnsi="Arial" w:cs="Arial"/>
+          <w:lang w:val="fi-FI"/>
+        </w:rPr>
+        <w:tab/>
+        <w:t>(läsnä)</w:t>
+      </w:r>
+      <w:r>
+        <w:rPr>
+          <w:rFonts w:ascii="Arial" w:hAnsi="Arial" w:cs="Arial"/>
+          <w:lang w:val="fi-FI"/>
+        </w:rPr>
+        <w:t xml:space="preserve"> - asiantuntija</w:t>
       </w:r>
       <w:r>
         <w:rPr>
@@ -405,21 +472,7 @@
           <w:rFonts w:ascii="Arial" w:hAnsi="Arial" w:cs="Arial"/>
           <w:lang w:val="fi-FI"/>
         </w:rPr>
-        <w:t>Ongelmia ei tässä vaiheessa ole, ja niiden ilmetessä pyritään selvittämään ryhmän sisäise</w:t>
-      </w:r>
-      <w:r>
-        <w:rPr>
-          <w:rFonts w:ascii="Arial" w:hAnsi="Arial" w:cs="Arial"/>
-          <w:lang w:val="fi-FI"/>
-        </w:rPr>
-        <w:t>llä</w:t>
-      </w:r>
-      <w:r>
-        <w:rPr>
-          <w:rFonts w:ascii="Arial" w:hAnsi="Arial" w:cs="Arial"/>
-          <w:lang w:val="fi-FI"/>
-        </w:rPr>
-        <w:t xml:space="preserve"> kommunikaatiolla projektiryhmän </w:t>
+        <w:t xml:space="preserve">Ongelmia ei tässä vaiheessa ole, ja niiden ilmetessä pyritään selvittämään ryhmän sisäisellä kommunikaatiolla projektiryhmän </w:t>
       </w:r>
       <w:proofErr w:type="spellStart"/>
       <w:r>
@@ -644,35 +697,7 @@
           <w:rFonts w:ascii="Arial" w:hAnsi="Arial" w:cs="Arial"/>
           <w:lang w:val="fi-FI"/>
         </w:rPr>
-        <w:t xml:space="preserve">-kanavalla </w:t>
-      </w:r>
-      <w:r>
-        <w:rPr>
-          <w:rFonts w:ascii="Arial" w:hAnsi="Arial" w:cs="Arial"/>
-          <w:lang w:val="fi-FI"/>
-        </w:rPr>
-        <w:t xml:space="preserve">ke </w:t>
-      </w:r>
-      <w:r>
-        <w:rPr>
-          <w:rFonts w:ascii="Arial" w:hAnsi="Arial" w:cs="Arial"/>
-          <w:lang w:val="fi-FI"/>
-        </w:rPr>
-        <w:t>1.4</w:t>
-      </w:r>
-      <w:r>
-        <w:rPr>
-          <w:rFonts w:ascii="Arial" w:hAnsi="Arial" w:cs="Arial"/>
-          <w:lang w:val="fi-FI"/>
-        </w:rPr>
-        <w:t>.2020 klo 13.00–13.30</w:t>
-      </w:r>
-      <w:r>
-        <w:rPr>
-          <w:rFonts w:ascii="Arial" w:hAnsi="Arial" w:cs="Arial"/>
-          <w:lang w:val="fi-FI"/>
-        </w:rPr>
-        <w:t>. Palaverissa tullaan käymään läpi projektin tilanne ja kunkin projektin jäsenen edistyminen, ja mahdollisesti ilmenneet ongelmat.</w:t>
+        <w:t>-kanavalla ke 1.4.2020 klo 13.00–13.30. Palaverissa tullaan käymään läpi projektin tilanne ja kunkin projektin jäsenen edistyminen, ja mahdollisesti ilmenneet ongelmat.</w:t>
       </w:r>
     </w:p>
     <w:p>
@@ -732,24 +757,6 @@
         </w:rPr>
         <w:t>sihteeri</w:t>
       </w:r>
-    </w:p>
-    <w:p>
-      <w:pPr>
-        <w:ind w:left="2608"/>
-        <w:rPr>
-          <w:rFonts w:ascii="Arial" w:hAnsi="Arial" w:cs="Arial"/>
-          <w:lang w:val="fi-FI"/>
-        </w:rPr>
-      </w:pPr>
-    </w:p>
-    <w:p>
-      <w:pPr>
-        <w:ind w:left="2608"/>
-        <w:rPr>
-          <w:rFonts w:ascii="Arial" w:hAnsi="Arial" w:cs="Arial"/>
-          <w:lang w:val="fi-FI"/>
-        </w:rPr>
-      </w:pPr>
       <w:bookmarkStart w:id="0" w:name="_GoBack"/>
       <w:bookmarkEnd w:id="0"/>
     </w:p>
@@ -773,6 +780,24 @@
     </w:p>
     <w:p>
       <w:pPr>
+        <w:ind w:left="2608"/>
+        <w:rPr>
+          <w:rFonts w:ascii="Arial" w:hAnsi="Arial" w:cs="Arial"/>
+          <w:lang w:val="fi-FI"/>
+        </w:rPr>
+      </w:pPr>
+    </w:p>
+    <w:p>
+      <w:pPr>
+        <w:ind w:left="2608"/>
+        <w:rPr>
+          <w:rFonts w:ascii="Arial" w:hAnsi="Arial" w:cs="Arial"/>
+          <w:lang w:val="fi-FI"/>
+        </w:rPr>
+      </w:pPr>
+    </w:p>
+    <w:p>
+      <w:pPr>
         <w:rPr>
           <w:rFonts w:ascii="Arial" w:hAnsi="Arial" w:cs="Arial"/>
           <w:lang w:val="fi-FI"/>
@@ -887,671 +912,22 @@
           <w:lang w:val="fi-FI"/>
         </w:rPr>
         <w:tab/>
-        <w:t>yleensä esimiehille, rahoittajalle tms.</w:t>
-      </w:r>
-    </w:p>
-    <w:p>
-      <w:pPr>
-        <w:rPr>
-          <w:rFonts w:ascii="Arial" w:hAnsi="Arial" w:cs="Arial"/>
-          <w:lang w:val="fi-FI"/>
-        </w:rPr>
-      </w:pPr>
-      <w:r>
-        <w:rPr>
-          <w:rFonts w:ascii="Arial" w:hAnsi="Arial" w:cs="Arial"/>
-          <w:lang w:val="fi-FI"/>
-        </w:rPr>
-        <w:br w:type="page"/>
-      </w:r>
-      <w:r>
-        <w:rPr>
-          <w:rFonts w:ascii="Arial" w:hAnsi="Arial" w:cs="Arial"/>
-          <w:noProof/>
-        </w:rPr>
-        <w:lastRenderedPageBreak/>
-        <mc:AlternateContent>
-          <mc:Choice Requires="wps">
-            <w:drawing>
-              <wp:anchor distT="0" distB="0" distL="114300" distR="114300" simplePos="0" relativeHeight="251658240" behindDoc="0" locked="0" layoutInCell="1" allowOverlap="1" wp14:anchorId="46C55F93" wp14:editId="1CF07135">
-                <wp:simplePos x="0" y="0"/>
-                <wp:positionH relativeFrom="column">
-                  <wp:posOffset>74930</wp:posOffset>
-                </wp:positionH>
-                <wp:positionV relativeFrom="paragraph">
-                  <wp:posOffset>567690</wp:posOffset>
-                </wp:positionV>
-                <wp:extent cx="6269990" cy="3800475"/>
-                <wp:effectExtent l="13970" t="6350" r="12065" b="22225"/>
-                <wp:wrapNone/>
-                <wp:docPr id="1" name="Rectangle 2"/>
-                <wp:cNvGraphicFramePr>
-                  <a:graphicFrameLocks xmlns:a="http://schemas.openxmlformats.org/drawingml/2006/main"/>
-                </wp:cNvGraphicFramePr>
-                <a:graphic xmlns:a="http://schemas.openxmlformats.org/drawingml/2006/main">
-                  <a:graphicData uri="http://schemas.microsoft.com/office/word/2010/wordprocessingShape">
-                    <wps:wsp>
-                      <wps:cNvSpPr>
-                        <a:spLocks noChangeArrowheads="1"/>
-                      </wps:cNvSpPr>
-                      <wps:spPr bwMode="auto">
-                        <a:xfrm>
-                          <a:off x="0" y="0"/>
-                          <a:ext cx="6269990" cy="3800475"/>
-                        </a:xfrm>
-                        <a:prstGeom prst="rect">
-                          <a:avLst/>
-                        </a:prstGeom>
-                        <a:gradFill rotWithShape="0">
-                          <a:gsLst>
-                            <a:gs pos="0">
-                              <a:schemeClr val="accent4">
-                                <a:lumMod val="60000"/>
-                                <a:lumOff val="40000"/>
-                              </a:schemeClr>
-                            </a:gs>
-                            <a:gs pos="50000">
-                              <a:schemeClr val="accent4">
-                                <a:lumMod val="20000"/>
-                                <a:lumOff val="80000"/>
-                              </a:schemeClr>
-                            </a:gs>
-                            <a:gs pos="100000">
-                              <a:schemeClr val="accent4">
-                                <a:lumMod val="60000"/>
-                                <a:lumOff val="40000"/>
-                              </a:schemeClr>
-                            </a:gs>
-                          </a:gsLst>
-                          <a:lin ang="18900000" scaled="1"/>
-                        </a:gradFill>
-                        <a:ln w="12700" cmpd="sng">
-                          <a:solidFill>
-                            <a:schemeClr val="accent4">
-                              <a:lumMod val="60000"/>
-                              <a:lumOff val="40000"/>
-                            </a:schemeClr>
-                          </a:solidFill>
-                          <a:prstDash val="solid"/>
-                          <a:miter lim="800000"/>
-                          <a:headEnd/>
-                          <a:tailEnd/>
-                        </a:ln>
-                        <a:effectLst>
-                          <a:outerShdw dist="28398" dir="3806097" algn="ctr" rotWithShape="0">
-                            <a:schemeClr val="accent4">
-                              <a:lumMod val="50000"/>
-                              <a:lumOff val="0"/>
-                              <a:alpha val="50000"/>
-                            </a:schemeClr>
-                          </a:outerShdw>
-                        </a:effectLst>
-                      </wps:spPr>
-                      <wps:txbx>
-                        <w:txbxContent>
-                          <w:p>
-                            <w:pPr>
-                              <w:numPr>
-                                <w:ilvl w:val="0"/>
-                                <w:numId w:val="1"/>
-                              </w:numPr>
-                              <w:rPr>
-                                <w:rFonts w:ascii="Arial" w:hAnsi="Arial" w:cs="Arial"/>
-                                <w:sz w:val="32"/>
-                                <w:lang w:val="fi-FI"/>
-                              </w:rPr>
-                            </w:pPr>
-                            <w:r>
-                              <w:rPr>
-                                <w:rFonts w:ascii="Arial" w:hAnsi="Arial" w:cs="Arial"/>
-                                <w:sz w:val="32"/>
-                                <w:lang w:val="fi-FI"/>
-                              </w:rPr>
-                              <w:t xml:space="preserve">Muistioon kirjataan </w:t>
-                            </w:r>
-                            <w:r>
-                              <w:rPr>
-                                <w:rFonts w:ascii="Arial" w:hAnsi="Arial" w:cs="Arial"/>
-                                <w:b/>
-                                <w:sz w:val="32"/>
-                                <w:lang w:val="fi-FI"/>
-                              </w:rPr>
-                              <w:t>palaverissa käytyä keskustelua, sovittuja asioita ja tehdyt päätökset</w:t>
-                            </w:r>
-                            <w:r>
-                              <w:rPr>
-                                <w:rFonts w:ascii="Arial" w:hAnsi="Arial" w:cs="Arial"/>
-                                <w:sz w:val="32"/>
-                                <w:lang w:val="fi-FI"/>
-                              </w:rPr>
-                              <w:t xml:space="preserve">. </w:t>
-                            </w:r>
-                            <w:r>
-                              <w:rPr>
-                                <w:rFonts w:ascii="Arial" w:hAnsi="Arial" w:cs="Arial"/>
-                                <w:sz w:val="32"/>
-                                <w:lang w:val="fi-FI"/>
-                              </w:rPr>
-                              <w:t>Kirjaa asiat kokonaisin lausein</w:t>
-                            </w:r>
-                            <w:r>
-                              <w:rPr>
-                                <w:rFonts w:ascii="Arial" w:hAnsi="Arial" w:cs="Arial"/>
-                                <w:sz w:val="32"/>
-                                <w:lang w:val="fi-FI"/>
-                              </w:rPr>
-                              <w:t xml:space="preserve"> niin, että ne voi ymmärtää, vaikka ei ole ollut palaverissa läsnä.</w:t>
-                            </w:r>
-                            <w:r>
-                              <w:rPr>
-                                <w:rFonts w:ascii="Arial" w:hAnsi="Arial" w:cs="Arial"/>
-                                <w:sz w:val="32"/>
-                                <w:lang w:val="fi-FI"/>
-                              </w:rPr>
-                              <w:t xml:space="preserve"> </w:t>
-                            </w:r>
-                          </w:p>
-                          <w:p>
-                            <w:pPr>
-                              <w:numPr>
-                                <w:ilvl w:val="0"/>
-                                <w:numId w:val="1"/>
-                              </w:numPr>
-                              <w:rPr>
-                                <w:rFonts w:ascii="Arial" w:hAnsi="Arial" w:cs="Arial"/>
-                                <w:sz w:val="32"/>
-                                <w:lang w:val="fi-FI"/>
-                              </w:rPr>
-                            </w:pPr>
-                            <w:r>
-                              <w:rPr>
-                                <w:rFonts w:ascii="Arial" w:hAnsi="Arial" w:cs="Arial"/>
-                                <w:sz w:val="32"/>
-                                <w:lang w:val="fi-FI"/>
-                              </w:rPr>
-                              <w:t>Usein annattaa kirjata keskustelua ja esillä olleita eri vaihtoetoja, jotta jatkossa voidaan palauttaa mieleen pää</w:t>
-                            </w:r>
-                            <w:r>
-                              <w:rPr>
-                                <w:rFonts w:ascii="Arial" w:hAnsi="Arial" w:cs="Arial"/>
-                                <w:sz w:val="32"/>
-                                <w:lang w:val="fi-FI"/>
-                              </w:rPr>
-                              <w:t>töksenteon taustaa ja vaiheita.</w:t>
-                            </w:r>
-                          </w:p>
-                          <w:p>
-                            <w:pPr>
-                              <w:numPr>
-                                <w:ilvl w:val="0"/>
-                                <w:numId w:val="1"/>
-                              </w:numPr>
-                              <w:rPr>
-                                <w:rFonts w:ascii="Arial" w:hAnsi="Arial" w:cs="Arial"/>
-                                <w:sz w:val="32"/>
-                                <w:lang w:val="fi-FI"/>
-                              </w:rPr>
-                            </w:pPr>
-                            <w:r>
-                              <w:rPr>
-                                <w:rFonts w:ascii="Arial" w:hAnsi="Arial" w:cs="Arial"/>
-                                <w:sz w:val="32"/>
-                                <w:lang w:val="fi-FI"/>
-                              </w:rPr>
-                              <w:t xml:space="preserve">Vastuuhenkilö, päivämäärät, aikarajat jne. kannattaa aina </w:t>
-                            </w:r>
-                            <w:r>
-                              <w:rPr>
-                                <w:rFonts w:ascii="Arial" w:hAnsi="Arial" w:cs="Arial"/>
-                                <w:sz w:val="32"/>
-                                <w:lang w:val="fi-FI"/>
-                              </w:rPr>
-                              <w:t xml:space="preserve">sopia ja </w:t>
-                            </w:r>
-                            <w:r>
-                              <w:rPr>
-                                <w:rFonts w:ascii="Arial" w:hAnsi="Arial" w:cs="Arial"/>
-                                <w:sz w:val="32"/>
-                                <w:lang w:val="fi-FI"/>
-                              </w:rPr>
-                              <w:t>laittaa näkyviin.</w:t>
-                            </w:r>
-                          </w:p>
-                          <w:p>
-                            <w:pPr>
-                              <w:numPr>
-                                <w:ilvl w:val="0"/>
-                                <w:numId w:val="1"/>
-                              </w:numPr>
-                              <w:rPr>
-                                <w:rFonts w:ascii="Arial" w:hAnsi="Arial" w:cs="Arial"/>
-                                <w:sz w:val="32"/>
-                                <w:lang w:val="fi-FI"/>
-                              </w:rPr>
-                            </w:pPr>
-                            <w:r>
-                              <w:rPr>
-                                <w:rFonts w:ascii="Arial" w:hAnsi="Arial" w:cs="Arial"/>
-                                <w:sz w:val="32"/>
-                                <w:lang w:val="fi-FI"/>
-                              </w:rPr>
-                              <w:t>Osallistujat-kohtaan voidaan myös merkitä jokaisen ryhmän jäsenen kohdalle ”läsnä” tai ”poissa”.</w:t>
-                            </w:r>
-                          </w:p>
-                          <w:p>
-                            <w:pPr>
-                              <w:numPr>
-                                <w:ilvl w:val="0"/>
-                                <w:numId w:val="1"/>
-                              </w:numPr>
-                              <w:rPr>
-                                <w:rFonts w:ascii="Arial" w:hAnsi="Arial" w:cs="Arial"/>
-                                <w:sz w:val="32"/>
-                                <w:lang w:val="fi-FI"/>
-                              </w:rPr>
-                            </w:pPr>
-                            <w:r>
-                              <w:rPr>
-                                <w:rFonts w:ascii="Arial" w:hAnsi="Arial" w:cs="Arial"/>
-                                <w:sz w:val="32"/>
-                                <w:lang w:val="fi-FI"/>
-                              </w:rPr>
-                              <w:t>Tässä pohjassa muistio jatkuu mallin vuoksi toiselle sivulle, jolloin ylätunnisteen sivunumerointi toimii automaattisesti. Pohja noudattaa suomalaista asiakirjastandardia.</w:t>
-                            </w:r>
-                            <w:r>
-                              <w:rPr>
-                                <w:rFonts w:ascii="Arial" w:hAnsi="Arial" w:cs="Arial"/>
-                                <w:sz w:val="32"/>
-                                <w:lang w:val="fi-FI"/>
-                              </w:rPr>
-                              <w:t xml:space="preserve"> </w:t>
-                            </w:r>
-                            <w:r>
-                              <w:rPr>
-                                <w:rFonts w:ascii="Arial" w:hAnsi="Arial" w:cs="Arial"/>
-                                <w:color w:val="FF0000"/>
-                                <w:sz w:val="32"/>
-                                <w:lang w:val="fi-FI"/>
-                              </w:rPr>
-                              <w:t>Säilytä tekstin asettelut!</w:t>
-                            </w:r>
-                            <w:r>
-                              <w:rPr>
-                                <w:rFonts w:ascii="Arial" w:hAnsi="Arial" w:cs="Arial"/>
-                                <w:sz w:val="32"/>
-                                <w:lang w:val="fi-FI"/>
-                              </w:rPr>
-                              <w:t xml:space="preserve"> </w:t>
-                            </w:r>
-                            <w:r>
-                              <w:rPr>
-                                <w:rFonts w:ascii="Arial" w:hAnsi="Arial" w:cs="Arial"/>
-                                <w:color w:val="FF0000"/>
-                                <w:sz w:val="32"/>
-                                <w:lang w:val="fi-FI"/>
-                              </w:rPr>
-                              <w:t xml:space="preserve">Poista </w:t>
-                            </w:r>
-                            <w:r>
-                              <w:rPr>
-                                <w:rFonts w:ascii="Arial" w:hAnsi="Arial" w:cs="Arial"/>
-                                <w:color w:val="FF0000"/>
-                                <w:sz w:val="32"/>
-                                <w:lang w:val="fi-FI"/>
-                              </w:rPr>
-                              <w:t xml:space="preserve">punaiset </w:t>
-                            </w:r>
-                            <w:r>
-                              <w:rPr>
-                                <w:rFonts w:ascii="Arial" w:hAnsi="Arial" w:cs="Arial"/>
-                                <w:color w:val="FF0000"/>
-                                <w:sz w:val="32"/>
-                                <w:lang w:val="fi-FI"/>
-                              </w:rPr>
-                              <w:t>ohjetekstit ja inforuudut!</w:t>
-                            </w:r>
-                          </w:p>
-                          <w:p>
-                            <w:pPr>
-                              <w:rPr>
-                                <w:sz w:val="20"/>
-                                <w:lang w:val="fi-FI"/>
-                              </w:rPr>
-                            </w:pPr>
-                          </w:p>
-                        </w:txbxContent>
-                      </wps:txbx>
-                      <wps:bodyPr rot="0" vert="horz" wrap="square" lIns="91440" tIns="45720" rIns="91440" bIns="45720" anchor="t" anchorCtr="0" upright="1">
-                        <a:noAutofit/>
-                      </wps:bodyPr>
-                    </wps:wsp>
-                  </a:graphicData>
-                </a:graphic>
-                <wp14:sizeRelH relativeFrom="page">
-                  <wp14:pctWidth>0</wp14:pctWidth>
-                </wp14:sizeRelH>
-                <wp14:sizeRelV relativeFrom="page">
-                  <wp14:pctHeight>0</wp14:pctHeight>
-                </wp14:sizeRelV>
-              </wp:anchor>
-            </w:drawing>
-          </mc:Choice>
-          <mc:Fallback>
-            <w:pict>
-              <v:rect id="Rectangle 2" o:spid="_x0000_s1027" style="position:absolute;margin-left:5.9pt;margin-top:44.7pt;width:493.7pt;height:299.25pt;z-index:251658240;visibility:visible;mso-wrap-style:square;mso-width-percent:0;mso-height-percent:0;mso-wrap-distance-left:9pt;mso-wrap-distance-top:0;mso-wrap-distance-right:9pt;mso-wrap-distance-bottom:0;mso-position-horizontal:absolute;mso-position-horizontal-relative:text;mso-position-vertical:absolute;mso-position-vertical-relative:text;mso-width-percent:0;mso-height-percent:0;mso-width-relative:page;mso-height-relative:page;v-text-anchor:top" o:gfxdata="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" fillcolor="#ffd966 [1943]" strokecolor="#ffd966 [1943]" strokeweight="1pt">
-                <v:fill color2="#fff2cc [663]" angle="135" focus="50%" type="gradient"/>
-                <v:shadow on="t" color="#7f5f00 [1607]" opacity=".5" offset="1pt"/>
-                <v:textbox>
-                  <w:txbxContent>
-                    <w:p>
-                      <w:pPr>
-                        <w:numPr>
-                          <w:ilvl w:val="0"/>
-                          <w:numId w:val="1"/>
-                        </w:numPr>
-                        <w:rPr>
-                          <w:rFonts w:ascii="Arial" w:hAnsi="Arial" w:cs="Arial"/>
-                          <w:sz w:val="32"/>
-                          <w:lang w:val="fi-FI"/>
-                        </w:rPr>
-                      </w:pPr>
-                      <w:r>
-                        <w:rPr>
-                          <w:rFonts w:ascii="Arial" w:hAnsi="Arial" w:cs="Arial"/>
-                          <w:sz w:val="32"/>
-                          <w:lang w:val="fi-FI"/>
-                        </w:rPr>
-                        <w:t xml:space="preserve">Muistioon kirjataan </w:t>
-                      </w:r>
-                      <w:r>
-                        <w:rPr>
-                          <w:rFonts w:ascii="Arial" w:hAnsi="Arial" w:cs="Arial"/>
-                          <w:b/>
-                          <w:sz w:val="32"/>
-                          <w:lang w:val="fi-FI"/>
-                        </w:rPr>
-                        <w:t>palaverissa käytyä keskustelua, sovittuja asioita ja tehdyt päätökset</w:t>
-                      </w:r>
-                      <w:r>
-                        <w:rPr>
-                          <w:rFonts w:ascii="Arial" w:hAnsi="Arial" w:cs="Arial"/>
-                          <w:sz w:val="32"/>
-                          <w:lang w:val="fi-FI"/>
-                        </w:rPr>
-                        <w:t xml:space="preserve">. </w:t>
-                      </w:r>
-                      <w:r>
-                        <w:rPr>
-                          <w:rFonts w:ascii="Arial" w:hAnsi="Arial" w:cs="Arial"/>
-                          <w:sz w:val="32"/>
-                          <w:lang w:val="fi-FI"/>
-                        </w:rPr>
-                        <w:t>Kirjaa asiat kokonaisin lausein</w:t>
-                      </w:r>
-                      <w:r>
-                        <w:rPr>
-                          <w:rFonts w:ascii="Arial" w:hAnsi="Arial" w:cs="Arial"/>
-                          <w:sz w:val="32"/>
-                          <w:lang w:val="fi-FI"/>
-                        </w:rPr>
-                        <w:t xml:space="preserve"> niin, että ne voi ymmärtää, vaikka ei ole ollut palaverissa läsnä.</w:t>
-                      </w:r>
-                      <w:r>
-                        <w:rPr>
-                          <w:rFonts w:ascii="Arial" w:hAnsi="Arial" w:cs="Arial"/>
-                          <w:sz w:val="32"/>
-                          <w:lang w:val="fi-FI"/>
-                        </w:rPr>
-                        <w:t xml:space="preserve"> </w:t>
-                      </w:r>
-                    </w:p>
-                    <w:p>
-                      <w:pPr>
-                        <w:numPr>
-                          <w:ilvl w:val="0"/>
-                          <w:numId w:val="1"/>
-                        </w:numPr>
-                        <w:rPr>
-                          <w:rFonts w:ascii="Arial" w:hAnsi="Arial" w:cs="Arial"/>
-                          <w:sz w:val="32"/>
-                          <w:lang w:val="fi-FI"/>
-                        </w:rPr>
-                      </w:pPr>
-                      <w:r>
-                        <w:rPr>
-                          <w:rFonts w:ascii="Arial" w:hAnsi="Arial" w:cs="Arial"/>
-                          <w:sz w:val="32"/>
-                          <w:lang w:val="fi-FI"/>
-                        </w:rPr>
-                        <w:t>Usein annattaa kirjata keskustelua ja esillä o</w:t>
-                      </w:r>
-                      <w:r>
-                        <w:rPr>
-                          <w:rFonts w:ascii="Arial" w:hAnsi="Arial" w:cs="Arial"/>
-                          <w:sz w:val="32"/>
-                          <w:lang w:val="fi-FI"/>
-                        </w:rPr>
-                        <w:t>l</w:t>
-                      </w:r>
-                      <w:r>
-                        <w:rPr>
-                          <w:rFonts w:ascii="Arial" w:hAnsi="Arial" w:cs="Arial"/>
-                          <w:sz w:val="32"/>
-                          <w:lang w:val="fi-FI"/>
-                        </w:rPr>
-                        <w:t>leita eri vaihtoetoja, jotta jatkossa voidaan palauttaa mieleen pä</w:t>
-                      </w:r>
-                      <w:r>
-                        <w:rPr>
-                          <w:rFonts w:ascii="Arial" w:hAnsi="Arial" w:cs="Arial"/>
-                          <w:sz w:val="32"/>
-                          <w:lang w:val="fi-FI"/>
-                        </w:rPr>
-                        <w:t>ä</w:t>
-                      </w:r>
-                      <w:r>
-                        <w:rPr>
-                          <w:rFonts w:ascii="Arial" w:hAnsi="Arial" w:cs="Arial"/>
-                          <w:sz w:val="32"/>
-                          <w:lang w:val="fi-FI"/>
-                        </w:rPr>
-                        <w:t>töksenteon taustaa ja vaiheita.</w:t>
-                      </w:r>
-                    </w:p>
-                    <w:p>
-                      <w:pPr>
-                        <w:numPr>
-                          <w:ilvl w:val="0"/>
-                          <w:numId w:val="1"/>
-                        </w:numPr>
-                        <w:rPr>
-                          <w:rFonts w:ascii="Arial" w:hAnsi="Arial" w:cs="Arial"/>
-                          <w:sz w:val="32"/>
-                          <w:lang w:val="fi-FI"/>
-                        </w:rPr>
-                      </w:pPr>
-                      <w:r>
-                        <w:rPr>
-                          <w:rFonts w:ascii="Arial" w:hAnsi="Arial" w:cs="Arial"/>
-                          <w:sz w:val="32"/>
-                          <w:lang w:val="fi-FI"/>
-                        </w:rPr>
-                        <w:t xml:space="preserve">Vastuuhenkilö, päivämäärät, aikarajat jne. kannattaa aina </w:t>
-                      </w:r>
-                      <w:r>
-                        <w:rPr>
-                          <w:rFonts w:ascii="Arial" w:hAnsi="Arial" w:cs="Arial"/>
-                          <w:sz w:val="32"/>
-                          <w:lang w:val="fi-FI"/>
-                        </w:rPr>
-                        <w:t xml:space="preserve">sopia ja </w:t>
-                      </w:r>
-                      <w:r>
-                        <w:rPr>
-                          <w:rFonts w:ascii="Arial" w:hAnsi="Arial" w:cs="Arial"/>
-                          <w:sz w:val="32"/>
-                          <w:lang w:val="fi-FI"/>
-                        </w:rPr>
-                        <w:t>laittaa näk</w:t>
-                      </w:r>
-                      <w:r>
-                        <w:rPr>
-                          <w:rFonts w:ascii="Arial" w:hAnsi="Arial" w:cs="Arial"/>
-                          <w:sz w:val="32"/>
-                          <w:lang w:val="fi-FI"/>
-                        </w:rPr>
-                        <w:t>y</w:t>
-                      </w:r>
-                      <w:r>
-                        <w:rPr>
-                          <w:rFonts w:ascii="Arial" w:hAnsi="Arial" w:cs="Arial"/>
-                          <w:sz w:val="32"/>
-                          <w:lang w:val="fi-FI"/>
-                        </w:rPr>
-                        <w:t>viin.</w:t>
-                      </w:r>
-                    </w:p>
-                    <w:p>
-                      <w:pPr>
-                        <w:numPr>
-                          <w:ilvl w:val="0"/>
-                          <w:numId w:val="1"/>
-                        </w:numPr>
-                        <w:rPr>
-                          <w:rFonts w:ascii="Arial" w:hAnsi="Arial" w:cs="Arial"/>
-                          <w:sz w:val="32"/>
-                          <w:lang w:val="fi-FI"/>
-                        </w:rPr>
-                      </w:pPr>
-                      <w:r>
-                        <w:rPr>
-                          <w:rFonts w:ascii="Arial" w:hAnsi="Arial" w:cs="Arial"/>
-                          <w:sz w:val="32"/>
-                          <w:lang w:val="fi-FI"/>
-                        </w:rPr>
-                        <w:t>Osallistujat-kohtaan voidaan myös merkitä jokaisen ryhmän jäsenen kohdalle ”läsnä” tai ”poissa”.</w:t>
-                      </w:r>
-                    </w:p>
-                    <w:p>
-                      <w:pPr>
-                        <w:numPr>
-                          <w:ilvl w:val="0"/>
-                          <w:numId w:val="1"/>
-                        </w:numPr>
-                        <w:rPr>
-                          <w:rFonts w:ascii="Arial" w:hAnsi="Arial" w:cs="Arial"/>
-                          <w:sz w:val="32"/>
-                          <w:lang w:val="fi-FI"/>
-                        </w:rPr>
-                      </w:pPr>
-                      <w:r>
-                        <w:rPr>
-                          <w:rFonts w:ascii="Arial" w:hAnsi="Arial" w:cs="Arial"/>
-                          <w:sz w:val="32"/>
-                          <w:lang w:val="fi-FI"/>
-                        </w:rPr>
-                        <w:t>Tässä pohjassa muistio jatkuu mallin vuoksi toiselle sivulle, jolloin ylätunnisteen sivunumerointi toimii a</w:t>
-                      </w:r>
-                      <w:r>
-                        <w:rPr>
-                          <w:rFonts w:ascii="Arial" w:hAnsi="Arial" w:cs="Arial"/>
-                          <w:sz w:val="32"/>
-                          <w:lang w:val="fi-FI"/>
-                        </w:rPr>
-                        <w:t>u</w:t>
-                      </w:r>
-                      <w:r>
-                        <w:rPr>
-                          <w:rFonts w:ascii="Arial" w:hAnsi="Arial" w:cs="Arial"/>
-                          <w:sz w:val="32"/>
-                          <w:lang w:val="fi-FI"/>
-                        </w:rPr>
-                        <w:t>tomaattisesti. Pohja noudattaa suomalaista asiakirj</w:t>
-                      </w:r>
-                      <w:r>
-                        <w:rPr>
-                          <w:rFonts w:ascii="Arial" w:hAnsi="Arial" w:cs="Arial"/>
-                          <w:sz w:val="32"/>
-                          <w:lang w:val="fi-FI"/>
-                        </w:rPr>
-                        <w:t>a</w:t>
-                      </w:r>
-                      <w:r>
-                        <w:rPr>
-                          <w:rFonts w:ascii="Arial" w:hAnsi="Arial" w:cs="Arial"/>
-                          <w:sz w:val="32"/>
-                          <w:lang w:val="fi-FI"/>
-                        </w:rPr>
-                        <w:t>standardia.</w:t>
-                      </w:r>
-                      <w:r>
-                        <w:rPr>
-                          <w:rFonts w:ascii="Arial" w:hAnsi="Arial" w:cs="Arial"/>
-                          <w:sz w:val="32"/>
-                          <w:lang w:val="fi-FI"/>
-                        </w:rPr>
-                        <w:t xml:space="preserve"> </w:t>
-                      </w:r>
-                      <w:r>
-                        <w:rPr>
-                          <w:rFonts w:ascii="Arial" w:hAnsi="Arial" w:cs="Arial"/>
-                          <w:color w:val="FF0000"/>
-                          <w:sz w:val="32"/>
-                          <w:lang w:val="fi-FI"/>
-                        </w:rPr>
-                        <w:t>Säilytä tekstin asettelut!</w:t>
-                      </w:r>
-                      <w:r>
-                        <w:rPr>
-                          <w:rFonts w:ascii="Arial" w:hAnsi="Arial" w:cs="Arial"/>
-                          <w:sz w:val="32"/>
-                          <w:lang w:val="fi-FI"/>
-                        </w:rPr>
-                        <w:t xml:space="preserve"> </w:t>
-                      </w:r>
-                      <w:r>
-                        <w:rPr>
-                          <w:rFonts w:ascii="Arial" w:hAnsi="Arial" w:cs="Arial"/>
-                          <w:color w:val="FF0000"/>
-                          <w:sz w:val="32"/>
-                          <w:lang w:val="fi-FI"/>
-                        </w:rPr>
-                        <w:t xml:space="preserve">Poista </w:t>
-                      </w:r>
-                      <w:r>
-                        <w:rPr>
-                          <w:rFonts w:ascii="Arial" w:hAnsi="Arial" w:cs="Arial"/>
-                          <w:color w:val="FF0000"/>
-                          <w:sz w:val="32"/>
-                          <w:lang w:val="fi-FI"/>
-                        </w:rPr>
-                        <w:t xml:space="preserve">punaiset </w:t>
-                      </w:r>
-                      <w:r>
-                        <w:rPr>
-                          <w:rFonts w:ascii="Arial" w:hAnsi="Arial" w:cs="Arial"/>
-                          <w:color w:val="FF0000"/>
-                          <w:sz w:val="32"/>
-                          <w:lang w:val="fi-FI"/>
-                        </w:rPr>
-                        <w:t>ohjetekstit ja inforuudut!</w:t>
-                      </w:r>
-                    </w:p>
-                    <w:p>
-                      <w:pPr>
-                        <w:rPr>
-                          <w:sz w:val="20"/>
-                          <w:lang w:val="fi-FI"/>
-                        </w:rPr>
-                      </w:pPr>
-                    </w:p>
-                  </w:txbxContent>
-                </v:textbox>
-              </v:rect>
-            </w:pict>
-          </mc:Fallback>
-        </mc:AlternateContent>
-      </w:r>
+      </w:r>
+      <w:r>
+        <w:rPr>
+          <w:rFonts w:ascii="Arial" w:hAnsi="Arial" w:cs="Arial"/>
+          <w:lang w:val="fi-FI"/>
+        </w:rPr>
+        <w:t>-</w:t>
+      </w:r>
+    </w:p>
+    <w:p>
+      <w:pPr>
+        <w:rPr>
+          <w:rFonts w:ascii="Arial" w:hAnsi="Arial" w:cs="Arial"/>
+          <w:lang w:val="fi-FI"/>
+        </w:rPr>
+      </w:pPr>
     </w:p>
     <w:sectPr>
       <w:headerReference w:type="default" r:id="rId7"/>
@@ -1618,7 +994,7 @@
         <w:b/>
         <w:lang w:val="fi-FI"/>
       </w:rPr>
-      <w:t>Robottiprojekti</w:t>
+      <w:t>Sulautetun projekti</w:t>
     </w:r>
     <w:r>
       <w:rPr>
@@ -2077,6 +1453,7 @@
     <w:lsdException w:name="Strong" w:qFormat="1"/>
     <w:lsdException w:name="Emphasis" w:qFormat="1"/>
     <w:lsdException w:name="HTML Keyboard" w:semiHidden="1" w:unhideWhenUsed="1"/>
+    <w:lsdException w:name="Normal Table" w:semiHidden="1" w:unhideWhenUsed="1"/>
     <w:lsdException w:name="annotation subject" w:semiHidden="1" w:unhideWhenUsed="1"/>
     <w:lsdException w:name="No List" w:semiHidden="1" w:unhideWhenUsed="1"/>
     <w:lsdException w:name="Outline List 1" w:semiHidden="1" w:unhideWhenUsed="1"/>
@@ -2119,8 +1496,11 @@
     <w:lsdException w:name="Table Contemporary" w:semiHidden="1" w:unhideWhenUsed="1"/>
     <w:lsdException w:name="Table Elegant" w:semiHidden="1" w:unhideWhenUsed="1"/>
     <w:lsdException w:name="Table Professional" w:semiHidden="1" w:unhideWhenUsed="1"/>
+    <w:lsdException w:name="Table Subtle 1" w:semiHidden="1" w:unhideWhenUsed="1"/>
     <w:lsdException w:name="Table Subtle 2" w:semiHidden="1" w:unhideWhenUsed="1"/>
     <w:lsdException w:name="Table Web 1" w:semiHidden="1" w:unhideWhenUsed="1"/>
+    <w:lsdException w:name="Table Web 2" w:semiHidden="1" w:unhideWhenUsed="1"/>
+    <w:lsdException w:name="Table Web 3" w:semiHidden="1" w:unhideWhenUsed="1"/>
     <w:lsdException w:name="Balloon Text" w:semiHidden="1" w:unhideWhenUsed="1"/>
     <w:lsdException w:name="Table Theme" w:semiHidden="1" w:unhideWhenUsed="1"/>
     <w:lsdException w:name="Placeholder Text" w:semiHidden="1" w:uiPriority="99"/>

</xml_diff>